<commit_message>
Answered Review 2 questions
</commit_message>
<xml_diff>
--- a/Midterms/Reviews/Midterm2Review.docx
+++ b/Midterms/Reviews/Midterm2Review.docx
@@ -10,7 +10,6 @@
           <w:b/>
         </w:rPr>
       </w:pPr>
-      <w:bookmarkStart w:id="0" w:name="_GoBack"/>
       <w:r>
         <w:rPr>
           <w:b/>
@@ -33,7 +32,34 @@
         <w:rPr>
           <w:b/>
         </w:rPr>
-        <w:t xml:space="preserve">How does a binary search tree’s shape depend on the order of the numbers inserted into it? </w:t>
+        <w:t>How does a binary search tree’s shape depend on the order o</w:t>
+      </w:r>
+      <w:r>
+        <w:rPr>
+          <w:b/>
+        </w:rPr>
+        <w:t>f the numbers inserted into it?</w:t>
+      </w:r>
+      <w:r>
+        <w:rPr>
+          <w:b/>
+        </w:rPr>
+        <w:br/>
+      </w:r>
+      <w:r>
+        <w:rPr>
+          <w:b/>
+        </w:rPr>
+        <w:br/>
+      </w:r>
+      <w:r>
+        <w:t xml:space="preserve">A </w:t>
+      </w:r>
+      <w:r>
+        <w:t xml:space="preserve">Binary  </w:t>
+      </w:r>
+      <w:r>
+        <w:t>Search Tree’s shape depends on the order in which the numbers are inserted into it. If the #’s are inserted in sorted order, the resulting binary search tree is really just a linked list.</w:t>
       </w:r>
     </w:p>
     <w:p>
@@ -51,13 +77,28 @@
         <w:rPr>
           <w:b/>
         </w:rPr>
-        <w:t xml:space="preserve">What parts are similar in the two processes of searching a binary tree and searching a sorted array by binary search?   </w:t>
-      </w:r>
-      <w:r>
-        <w:rPr>
-          <w:b/>
-        </w:rPr>
-        <w:t xml:space="preserve">What parts are different?  What depends on luck? </w:t>
+        <w:t xml:space="preserve">What parts are similar in the two processes of searching a binary tree and searching a sorted array by binary search?   What parts are different?  What depends on luck? </w:t>
+      </w:r>
+      <w:r>
+        <w:rPr>
+          <w:b/>
+        </w:rPr>
+        <w:br/>
+      </w:r>
+      <w:r>
+        <w:rPr>
+          <w:b/>
+        </w:rPr>
+        <w:br/>
+      </w:r>
+      <w:r>
+        <w:t>Binary Sear</w:t>
+      </w:r>
+      <w:r>
+        <w:t xml:space="preserve">ch trees are similar to the binary search of a sorted array in that they decrease the problem size by half at each step. A binary Search tree has abes, a complexity of nlog(n). This performance is largely based on </w:t>
+      </w:r>
+      <w:r>
+        <w:t>luck, as the order in which the numbers are input into the BST can greatly impact it’s efficiency. Binary search of a sorted array is at worst nlog(n) efficiency.</w:t>
       </w:r>
     </w:p>
     <w:p>
@@ -75,35 +116,36 @@
         <w:rPr>
           <w:b/>
         </w:rPr>
-        <w:t xml:space="preserve">Given an arbitrary binary tree, print it out in preorder, </w:t>
-      </w:r>
-      <w:proofErr w:type="spellStart"/>
-      <w:r>
-        <w:rPr>
-          <w:b/>
-        </w:rPr>
-        <w:t>inorder</w:t>
-      </w:r>
-      <w:proofErr w:type="spellEnd"/>
-      <w:r>
-        <w:rPr>
-          <w:b/>
-        </w:rPr>
-        <w:t xml:space="preserve">, and </w:t>
-      </w:r>
-      <w:proofErr w:type="spellStart"/>
-      <w:r>
-        <w:rPr>
-          <w:b/>
-        </w:rPr>
-        <w:t>postorder</w:t>
-      </w:r>
-      <w:proofErr w:type="spellEnd"/>
-      <w:r>
-        <w:rPr>
-          <w:b/>
-        </w:rPr>
-        <w:t xml:space="preserve">. </w:t>
+        <w:t>Given an arbitrary binary tree, print it out in pr</w:t>
+      </w:r>
+      <w:r>
+        <w:rPr>
+          <w:b/>
+        </w:rPr>
+        <w:t>eorder, inorder, and postorder.</w:t>
+      </w:r>
+      <w:r>
+        <w:rPr>
+          <w:b/>
+        </w:rPr>
+        <w:br/>
+      </w:r>
+      <w:r>
+        <w:rPr>
+          <w:b/>
+        </w:rPr>
+        <w:br/>
+      </w:r>
+      <w:r>
+        <w:t>Preorder -&gt; self, left, right</w:t>
+      </w:r>
+      <w:r>
+        <w:br/>
+        <w:t>Inorder -&gt; left, self, right</w:t>
+      </w:r>
+      <w:r>
+        <w:br/>
+        <w:t>Postorder -&gt; left, right, self</w:t>
       </w:r>
     </w:p>
     <w:p>
@@ -126,10 +168,7 @@
     </w:p>
     <w:p>
       <w:pPr>
-        <w:ind w:left="-5" w:right="0"/>
-        <w:rPr>
-          <w:b/>
-        </w:rPr>
+        <w:ind w:left="720" w:right="0" w:hanging="735"/>
       </w:pPr>
       <w:r>
         <w:rPr>
@@ -142,31 +181,33 @@
           <w:b/>
         </w:rPr>
         <w:tab/>
-      </w:r>
-      <w:proofErr w:type="gramStart"/>
-      <w:r>
-        <w:rPr>
-          <w:b/>
-        </w:rPr>
-        <w:t>Given</w:t>
-      </w:r>
-      <w:proofErr w:type="gramEnd"/>
-      <w:r>
-        <w:rPr>
-          <w:b/>
-        </w:rPr>
-        <w:t xml:space="preserve"> the binary search code and a pa</w:t>
-      </w:r>
-      <w:r>
-        <w:rPr>
-          <w:b/>
-        </w:rPr>
-        <w:t xml:space="preserve">rticular array of sorted numbers, tell me the first array slot the search code will check to find 3 in the array 1 3 5 6 8 9 11 14.  What’s the last array slot a search for the 3 will check? </w:t>
-      </w:r>
-    </w:p>
-    <w:p>
-      <w:pPr>
-        <w:ind w:left="-5" w:right="0"/>
+        <w:t>Given the binary search code and a particular array of sorted numbers, tell me the first array slot the search code will check to find 3 in the array 1 3 5 6 8 9 11 14.  What’s the last array slot</w:t>
+      </w:r>
+      <w:r>
+        <w:rPr>
+          <w:b/>
+        </w:rPr>
+        <w:t xml:space="preserve"> a search for the 3 will check?</w:t>
+      </w:r>
+      <w:r>
+        <w:rPr>
+          <w:b/>
+        </w:rPr>
+        <w:br/>
+      </w:r>
+      <w:r>
+        <w:rPr>
+          <w:b/>
+        </w:rPr>
+        <w:br/>
+      </w:r>
+      <w:r>
+        <w:t>The first slot to be checked would be 6. The second slot would be the 3.</w:t>
+      </w:r>
+    </w:p>
+    <w:p>
+      <w:pPr>
+        <w:ind w:left="720" w:right="0" w:hanging="735"/>
         <w:rPr>
           <w:b/>
         </w:rPr>
@@ -182,13 +223,7 @@
           <w:b/>
         </w:rPr>
         <w:tab/>
-        <w:t>Repeat the question but look for a number that’s not in the</w:t>
-      </w:r>
-      <w:r>
-        <w:rPr>
-          <w:b/>
-        </w:rPr>
-        <w:t xml:space="preserve"> array, like 10.  What will be the last slot checked? </w:t>
+        <w:t xml:space="preserve">Repeat the question but look for a number that’s not in the array, like 10.  What will be the last slot checked? </w:t>
       </w:r>
     </w:p>
     <w:p>
@@ -206,35 +241,7 @@
         <w:rPr>
           <w:b/>
         </w:rPr>
-        <w:t xml:space="preserve">To get the 6 </w:t>
-      </w:r>
-      <w:proofErr w:type="spellStart"/>
-      <w:r>
-        <w:rPr>
-          <w:b/>
-        </w:rPr>
-        <w:t>big_number</w:t>
-      </w:r>
-      <w:proofErr w:type="spellEnd"/>
-      <w:r>
-        <w:rPr>
-          <w:b/>
-        </w:rPr>
-        <w:t xml:space="preserve"> comparison functions ==</w:t>
-      </w:r>
-      <w:proofErr w:type="gramStart"/>
-      <w:r>
-        <w:rPr>
-          <w:b/>
-        </w:rPr>
-        <w:t>, !</w:t>
-      </w:r>
-      <w:proofErr w:type="gramEnd"/>
-      <w:r>
-        <w:rPr>
-          <w:b/>
-        </w:rPr>
-        <w:t xml:space="preserve">=, &lt;, &gt;, &lt;=, and &gt;=, how many must you write, and why, and what can you do for the other ones instead of writing them all from scratch? </w:t>
+        <w:t xml:space="preserve">To get the 6 big_number comparison functions ==, !=, &lt;, &gt;, &lt;=, and &gt;=, how many must you write, and why, and what can you do for the other ones instead of writing them all from scratch? </w:t>
       </w:r>
     </w:p>
     <w:p>
@@ -252,27 +259,37 @@
         <w:rPr>
           <w:b/>
         </w:rPr>
-        <w:t>What time pena</w:t>
-      </w:r>
-      <w:r>
-        <w:rPr>
-          <w:b/>
-        </w:rPr>
-        <w:t xml:space="preserve">lty comes from using the </w:t>
-      </w:r>
-      <w:proofErr w:type="spellStart"/>
-      <w:r>
-        <w:rPr>
-          <w:b/>
-        </w:rPr>
-        <w:t>add_node</w:t>
-      </w:r>
-      <w:proofErr w:type="spellEnd"/>
-      <w:r>
-        <w:rPr>
-          <w:b/>
-        </w:rPr>
-        <w:t xml:space="preserve"> function when copying a list? </w:t>
+        <w:t>What time penalty comes from using the add_nod</w:t>
+      </w:r>
+      <w:r>
+        <w:rPr>
+          <w:b/>
+        </w:rPr>
+        <w:t>e function when copying a list?</w:t>
+      </w:r>
+      <w:r>
+        <w:rPr>
+          <w:b/>
+        </w:rPr>
+        <w:br/>
+      </w:r>
+      <w:r>
+        <w:rPr>
+          <w:b/>
+        </w:rPr>
+        <w:br/>
+      </w:r>
+      <w:r>
+        <w:t>Using the add_node function when copying a list takes the copy function from O(n) complexity to O(n</w:t>
+      </w:r>
+      <w:r>
+        <w:rPr>
+          <w:vertAlign w:val="superscript"/>
+        </w:rPr>
+        <w:t>2</w:t>
+      </w:r>
+      <w:r>
+        <w:t>) complexity.</w:t>
       </w:r>
     </w:p>
     <w:p>
@@ -290,21 +307,29 @@
         <w:rPr>
           <w:b/>
         </w:rPr>
-        <w:t xml:space="preserve">When </w:t>
-      </w:r>
-      <w:proofErr w:type="gramStart"/>
-      <w:r>
-        <w:rPr>
-          <w:b/>
-        </w:rPr>
-        <w:t>is a binary search</w:t>
-      </w:r>
-      <w:proofErr w:type="gramEnd"/>
-      <w:r>
-        <w:rPr>
-          <w:b/>
-        </w:rPr>
-        <w:t xml:space="preserve"> tree most efficient?  Least efficient?  Why? </w:t>
+        <w:t>When is a binary search tree most eff</w:t>
+      </w:r>
+      <w:r>
+        <w:rPr>
+          <w:b/>
+        </w:rPr>
+        <w:t>icient?  Least efficient?  Why?</w:t>
+      </w:r>
+      <w:r>
+        <w:rPr>
+          <w:b/>
+        </w:rPr>
+        <w:br/>
+      </w:r>
+      <w:r>
+        <w:rPr>
+          <w:b/>
+        </w:rPr>
+        <w:br/>
+      </w:r>
+      <w:r>
+        <w:lastRenderedPageBreak/>
+        <w:t>A Binary Search Tree is most efficient when the tree is perfectly balanced. When a tree is perfectly balanced, its depth, and therefore search time is minimized to log(n) time. The worst case for a BST is that it degenerates to a linked list.</w:t>
       </w:r>
     </w:p>
     <w:p>
@@ -324,6 +349,43 @@
         </w:rPr>
         <w:t xml:space="preserve">Given the code in bintree.cpp, can you make a function that multiplies every number in a binary tree by 7? </w:t>
       </w:r>
+      <w:r>
+        <w:rPr>
+          <w:b/>
+        </w:rPr>
+        <w:br/>
+      </w:r>
+      <w:r>
+        <w:br/>
+        <w:t>multiply( node, factor){</w:t>
+      </w:r>
+      <w:r>
+        <w:br/>
+        <w:t xml:space="preserve">  </w:t>
+      </w:r>
+      <w:r>
+        <w:t>if(node){</w:t>
+      </w:r>
+      <w:r>
+        <w:br/>
+        <w:t xml:space="preserve">    node-&gt;data *= factor;</w:t>
+      </w:r>
+      <w:r>
+        <w:br/>
+        <w:t xml:space="preserve">    multiply(node-&gt;left, factor);</w:t>
+      </w:r>
+      <w:r>
+        <w:br/>
+        <w:t xml:space="preserve">    multiply(node-&gt;right, factor);</w:t>
+      </w:r>
+      <w:r>
+        <w:br/>
+        <w:t xml:space="preserve">  }</w:t>
+      </w:r>
+      <w:r>
+        <w:br/>
+        <w:t>}</w:t>
+      </w:r>
     </w:p>
     <w:p>
       <w:pPr>
@@ -340,13 +402,56 @@
         <w:rPr>
           <w:b/>
         </w:rPr>
-        <w:t>Given the cod</w:t>
-      </w:r>
-      <w:r>
-        <w:rPr>
-          <w:b/>
-        </w:rPr>
-        <w:t xml:space="preserve">e in bintree.cpp, can you make a function that reverses (mirror images a binary search tree)? </w:t>
+        <w:t>Given the code in bintree.cpp, can you make a function that reverses (mirro</w:t>
+      </w:r>
+      <w:r>
+        <w:rPr>
+          <w:b/>
+        </w:rPr>
+        <w:t>r images a binary search tree)?</w:t>
+      </w:r>
+      <w:r>
+        <w:br/>
+      </w:r>
+      <w:r>
+        <w:br/>
+        <w:t>mirror(BST_Node* from, BinTree_Node* to){</w:t>
+      </w:r>
+      <w:r>
+        <w:br/>
+        <w:t xml:space="preserve">  if(from){</w:t>
+      </w:r>
+      <w:r>
+        <w:br/>
+        <w:t xml:space="preserve">    if(!to){</w:t>
+      </w:r>
+      <w:r>
+        <w:br/>
+        <w:t xml:space="preserve">      to = new BinTree_Node();</w:t>
+      </w:r>
+      <w:r>
+        <w:br/>
+        <w:t xml:space="preserve">    }</w:t>
+      </w:r>
+      <w:r>
+        <w:br/>
+        <w:t xml:space="preserve">    to-&gt;data = from-&gt;data;</w:t>
+      </w:r>
+      <w:r>
+        <w:br/>
+        <w:t xml:space="preserve">    mirror(from-&gt;left, to-&gt;right);</w:t>
+      </w:r>
+      <w:r>
+        <w:br/>
+        <w:t xml:space="preserve">    mirror(from-&gt;right, to -&gt; left);</w:t>
+      </w:r>
+      <w:r>
+        <w:br/>
+        <w:t xml:space="preserve">  }</w:t>
+      </w:r>
+      <w:r>
+        <w:br/>
+        <w:t>}</w:t>
       </w:r>
     </w:p>
     <w:p>
@@ -366,6 +471,21 @@
         </w:rPr>
         <w:t xml:space="preserve">If you had a mirror imaged binary search tree, what would you need to do when inserting data into it? </w:t>
       </w:r>
+      <w:r>
+        <w:rPr>
+          <w:b/>
+        </w:rPr>
+        <w:br/>
+      </w:r>
+      <w:r>
+        <w:rPr>
+          <w:b/>
+        </w:rPr>
+        <w:br/>
+      </w:r>
+      <w:r>
+        <w:t>The opposite of what you would do when inserting data into a normal binary search tree!</w:t>
+      </w:r>
     </w:p>
     <w:p>
       <w:pPr>
@@ -382,21 +502,23 @@
         <w:rPr>
           <w:b/>
         </w:rPr>
-        <w:t xml:space="preserve">Why is </w:t>
-      </w:r>
-      <w:proofErr w:type="spellStart"/>
-      <w:r>
-        <w:rPr>
-          <w:b/>
-        </w:rPr>
-        <w:t>self assignment</w:t>
-      </w:r>
-      <w:proofErr w:type="spellEnd"/>
-      <w:r>
-        <w:rPr>
-          <w:b/>
-        </w:rPr>
-        <w:t xml:space="preserve"> a problem for operator =?   </w:t>
+        <w:t>Why is self assignm</w:t>
+      </w:r>
+      <w:r>
+        <w:rPr>
+          <w:b/>
+        </w:rPr>
+        <w:t>ent a problem for operator =?</w:t>
+      </w:r>
+      <w:r>
+        <w:rPr>
+          <w:b/>
+        </w:rPr>
+        <w:br/>
+      </w:r>
+      <w:r>
+        <w:br/>
+        <w:t>Self-assignment is a problem for the = operator because the first step of the = operator clears and de-allocates the memory for (*this) before assigning it to the object on the right of the operator. Self-assignment would effectively destroy the object.</w:t>
       </w:r>
     </w:p>
     <w:p>
@@ -414,27 +536,23 @@
         <w:rPr>
           <w:b/>
         </w:rPr>
-        <w:t>Why is</w:t>
-      </w:r>
-      <w:r>
-        <w:rPr>
-          <w:b/>
-        </w:rPr>
-        <w:t xml:space="preserve"> </w:t>
-      </w:r>
-      <w:proofErr w:type="spellStart"/>
-      <w:r>
-        <w:rPr>
-          <w:b/>
-        </w:rPr>
-        <w:t>self assignment</w:t>
-      </w:r>
-      <w:proofErr w:type="spellEnd"/>
-      <w:r>
-        <w:rPr>
-          <w:b/>
-        </w:rPr>
-        <w:t xml:space="preserve"> not a problem for the copy constructor? </w:t>
+        <w:t>Why is self assignment not a pr</w:t>
+      </w:r>
+      <w:r>
+        <w:rPr>
+          <w:b/>
+        </w:rPr>
+        <w:t>oblem for the copy constructor?</w:t>
+      </w:r>
+      <w:r>
+        <w:rPr>
+          <w:b/>
+        </w:rPr>
+        <w:br/>
+      </w:r>
+      <w:r>
+        <w:br/>
+        <w:t xml:space="preserve">Self-assignment is not a problem for the copy constructor because the c++ compiler will not allow an object to be instantiated from an object that does not exist yet, i.e. itself. </w:t>
       </w:r>
     </w:p>
     <w:p>
@@ -452,7 +570,24 @@
         <w:rPr>
           <w:b/>
         </w:rPr>
-        <w:t xml:space="preserve">What is the difference between an assignment operator and a copy constructor? </w:t>
+        <w:lastRenderedPageBreak/>
+        <w:t>What is the difference between an assignment o</w:t>
+      </w:r>
+      <w:r>
+        <w:rPr>
+          <w:b/>
+        </w:rPr>
+        <w:t>perator and a copy constructor?</w:t>
+      </w:r>
+      <w:r>
+        <w:rPr>
+          <w:b/>
+        </w:rPr>
+        <w:br/>
+      </w:r>
+      <w:r>
+        <w:br/>
+        <w:t>The operator= clears a given object and copies the data from the other object into (*this). The copy constructor is similar, however it copies the data from an object that exists into one that is being created.</w:t>
       </w:r>
     </w:p>
     <w:p>
@@ -490,6 +625,19 @@
         </w:rPr>
         <w:t xml:space="preserve">Why can’t we do binary search on a linked list? </w:t>
       </w:r>
+      <w:r>
+        <w:rPr>
+          <w:b/>
+        </w:rPr>
+        <w:br/>
+      </w:r>
+      <w:r>
+        <w:br/>
+        <w:t>We cannot do a binary search on a linked list because it is not indexed. The only way to search through a linked list is linearly, walking through every node, as each node only knows its ‘next’</w:t>
+      </w:r>
+      <w:r>
+        <w:t xml:space="preserve"> neighbor.</w:t>
+      </w:r>
     </w:p>
     <w:p>
       <w:pPr>
@@ -506,28 +654,23 @@
         <w:rPr>
           <w:b/>
         </w:rPr>
-        <w:lastRenderedPageBreak/>
-        <w:t>Why i</w:t>
-      </w:r>
-      <w:r>
-        <w:rPr>
-          <w:b/>
-        </w:rPr>
-        <w:t xml:space="preserve">s contains for a binary search tree faster than </w:t>
-      </w:r>
-      <w:proofErr w:type="gramStart"/>
-      <w:r>
-        <w:rPr>
-          <w:b/>
-        </w:rPr>
-        <w:t>O(</w:t>
-      </w:r>
-      <w:proofErr w:type="gramEnd"/>
-      <w:r>
-        <w:rPr>
-          <w:b/>
-        </w:rPr>
-        <w:t xml:space="preserve">n)?  Can binary tree contains be this fast?  </w:t>
+        <w:t>Why is contains for a binary search tree faster than O(n)?  Can bina</w:t>
+      </w:r>
+      <w:r>
+        <w:rPr>
+          <w:b/>
+        </w:rPr>
+        <w:t xml:space="preserve">ry tree contains be this fast? </w:t>
+      </w:r>
+      <w:r>
+        <w:br/>
+      </w:r>
+      <w:r>
+        <w:br/>
+        <w:t xml:space="preserve">Contains for a binary search tree can take O(n) time to complete in the worst case that the binary tree is completely degenerate and is really just a linked list. This case is extremely rare however. </w:t>
+      </w:r>
+      <w:r>
+        <w:t xml:space="preserve">Most of the time, a binary search tree is faily well balanced, which means that twith each step in the search process, you are throwing away – at best – half of the remaining dataset. This means that many nodes go untouched, resulting in a computation time less than O(n). </w:t>
       </w:r>
     </w:p>
     <w:p>
@@ -545,21 +688,7 @@
         <w:rPr>
           <w:b/>
         </w:rPr>
-        <w:t xml:space="preserve">Suppose I am adding 2 </w:t>
-      </w:r>
-      <w:proofErr w:type="spellStart"/>
-      <w:r>
-        <w:rPr>
-          <w:b/>
-        </w:rPr>
-        <w:t>big_numbers</w:t>
-      </w:r>
-      <w:proofErr w:type="spellEnd"/>
-      <w:r>
-        <w:rPr>
-          <w:b/>
-        </w:rPr>
-        <w:t xml:space="preserve"> as follows: </w:t>
+        <w:t xml:space="preserve">Suppose I am adding 2 big_numbers as follows: </w:t>
       </w:r>
     </w:p>
     <w:p>
@@ -570,63 +699,11 @@
           <w:b/>
         </w:rPr>
       </w:pPr>
-      <w:proofErr w:type="spellStart"/>
-      <w:proofErr w:type="gramStart"/>
-      <w:r>
-        <w:rPr>
-          <w:b/>
-        </w:rPr>
-        <w:t>big_number</w:t>
-      </w:r>
-      <w:proofErr w:type="spellEnd"/>
-      <w:proofErr w:type="gramEnd"/>
-      <w:r>
-        <w:rPr>
-          <w:b/>
-        </w:rPr>
-        <w:t xml:space="preserve"> </w:t>
-      </w:r>
-      <w:proofErr w:type="spellStart"/>
-      <w:r>
-        <w:rPr>
-          <w:b/>
-        </w:rPr>
-        <w:t>alice</w:t>
-      </w:r>
-      <w:proofErr w:type="spellEnd"/>
-      <w:r>
-        <w:rPr>
-          <w:b/>
-        </w:rPr>
-        <w:t xml:space="preserve">(98); </w:t>
-      </w:r>
-      <w:proofErr w:type="spellStart"/>
-      <w:r>
-        <w:rPr>
-          <w:b/>
-        </w:rPr>
-        <w:t>big_number</w:t>
-      </w:r>
-      <w:proofErr w:type="spellEnd"/>
-      <w:r>
-        <w:rPr>
-          <w:b/>
-        </w:rPr>
-        <w:t xml:space="preserve"> bobo(87); </w:t>
-      </w:r>
-      <w:proofErr w:type="spellStart"/>
-      <w:r>
-        <w:rPr>
-          <w:b/>
-        </w:rPr>
-        <w:t>alice</w:t>
-      </w:r>
-      <w:proofErr w:type="spellEnd"/>
-      <w:r>
-        <w:rPr>
-          <w:b/>
-        </w:rPr>
-        <w:t xml:space="preserve">+=bobo; </w:t>
+      <w:r>
+        <w:rPr>
+          <w:b/>
+        </w:rPr>
+        <w:t xml:space="preserve">big_number alice(98); big_number bobo(87); alice+=bobo; </w:t>
       </w:r>
     </w:p>
     <w:p>
@@ -641,97 +718,7 @@
         <w:rPr>
           <w:b/>
         </w:rPr>
-        <w:t>In the code for operator +=</w:t>
-      </w:r>
-      <w:proofErr w:type="gramStart"/>
-      <w:r>
-        <w:rPr>
-          <w:b/>
-        </w:rPr>
-        <w:t xml:space="preserve">,  </w:t>
-      </w:r>
-      <w:proofErr w:type="spellStart"/>
-      <w:r>
-        <w:rPr>
-          <w:b/>
-        </w:rPr>
-        <w:t>big</w:t>
-      </w:r>
-      <w:proofErr w:type="gramEnd"/>
-      <w:r>
-        <w:rPr>
-          <w:b/>
-        </w:rPr>
-        <w:t>_number</w:t>
-      </w:r>
-      <w:proofErr w:type="spellEnd"/>
-      <w:r>
-        <w:rPr>
-          <w:b/>
-        </w:rPr>
-        <w:t>&amp;</w:t>
-      </w:r>
-      <w:r>
-        <w:rPr>
-          <w:b/>
-        </w:rPr>
-        <w:t xml:space="preserve"> </w:t>
-      </w:r>
-      <w:proofErr w:type="spellStart"/>
-      <w:r>
-        <w:rPr>
-          <w:b/>
-        </w:rPr>
-        <w:t>big_number</w:t>
-      </w:r>
-      <w:proofErr w:type="spellEnd"/>
-      <w:r>
-        <w:rPr>
-          <w:b/>
-        </w:rPr>
-        <w:t>::operator+= (</w:t>
-      </w:r>
-      <w:proofErr w:type="spellStart"/>
-      <w:r>
-        <w:rPr>
-          <w:b/>
-        </w:rPr>
-        <w:t>const</w:t>
-      </w:r>
-      <w:proofErr w:type="spellEnd"/>
-      <w:r>
-        <w:rPr>
-          <w:b/>
-        </w:rPr>
-        <w:t xml:space="preserve"> </w:t>
-      </w:r>
-      <w:proofErr w:type="spellStart"/>
-      <w:r>
-        <w:rPr>
-          <w:b/>
-        </w:rPr>
-        <w:t>big_number</w:t>
-      </w:r>
-      <w:proofErr w:type="spellEnd"/>
-      <w:r>
-        <w:rPr>
-          <w:b/>
-        </w:rPr>
-        <w:t xml:space="preserve">&amp; b) which number, </w:t>
-      </w:r>
-      <w:proofErr w:type="spellStart"/>
-      <w:r>
-        <w:rPr>
-          <w:b/>
-        </w:rPr>
-        <w:t>alice</w:t>
-      </w:r>
-      <w:proofErr w:type="spellEnd"/>
-      <w:r>
-        <w:rPr>
-          <w:b/>
-        </w:rPr>
-        <w:t xml:space="preserve"> or bobo corresponds to b?  Which number corresponds to *this? </w:t>
+        <w:t xml:space="preserve">In the code for operator +=,  big_number&amp; big_number::operator+= (const big_number&amp; b) which number, alice or bobo corresponds to b?  Which number corresponds to *this? </w:t>
       </w:r>
     </w:p>
     <w:p>
@@ -767,27 +754,7 @@
         <w:rPr>
           <w:b/>
         </w:rPr>
-        <w:t xml:space="preserve">Trace out the </w:t>
-      </w:r>
-      <w:proofErr w:type="spellStart"/>
-      <w:r>
-        <w:rPr>
-          <w:b/>
-        </w:rPr>
-        <w:t>tree_copy</w:t>
-      </w:r>
-      <w:proofErr w:type="spellEnd"/>
-      <w:r>
-        <w:rPr>
-          <w:b/>
-        </w:rPr>
-        <w:t xml:space="preserve"> function for a particular binary</w:t>
-      </w:r>
-      <w:r>
-        <w:rPr>
-          <w:b/>
-        </w:rPr>
-        <w:t xml:space="preserve"> tree.  Which node is copied first?  Last? </w:t>
+        <w:t xml:space="preserve">Trace out the tree_copy function for a particular binary tree.  Which node is copied first?  Last? </w:t>
       </w:r>
     </w:p>
     <w:p>
@@ -805,21 +772,7 @@
         <w:rPr>
           <w:b/>
         </w:rPr>
-        <w:t xml:space="preserve">Trace out the </w:t>
-      </w:r>
-      <w:proofErr w:type="spellStart"/>
-      <w:r>
-        <w:rPr>
-          <w:b/>
-        </w:rPr>
-        <w:t>tree_clear</w:t>
-      </w:r>
-      <w:proofErr w:type="spellEnd"/>
-      <w:r>
-        <w:rPr>
-          <w:b/>
-        </w:rPr>
-        <w:t xml:space="preserve"> function for a particular binary tree. Which node is cleared first?  Last? </w:t>
+        <w:t xml:space="preserve">Trace out the tree_clear function for a particular binary tree. Which node is cleared first?  Last? </w:t>
       </w:r>
     </w:p>
     <w:p>
@@ -837,7 +790,29 @@
         <w:rPr>
           <w:b/>
         </w:rPr>
-        <w:t xml:space="preserve">Be nauseatingly familiar with the copy command. </w:t>
+        <w:lastRenderedPageBreak/>
+        <w:t xml:space="preserve">Be nauseatingly </w:t>
+      </w:r>
+      <w:r>
+        <w:rPr>
+          <w:b/>
+        </w:rPr>
+        <w:t>familiar with the copy command.</w:t>
+      </w:r>
+      <w:r>
+        <w:rPr>
+          <w:b/>
+        </w:rPr>
+        <w:br/>
+      </w:r>
+      <w:r>
+        <w:rPr>
+          <w:b/>
+        </w:rPr>
+        <w:br/>
+      </w:r>
+      <w:r>
+        <w:t>Copy( index to start at , index to stop at [exclusive], index to start copying to)</w:t>
       </w:r>
     </w:p>
     <w:p>
@@ -855,14 +830,25 @@
         <w:rPr>
           <w:b/>
         </w:rPr>
-        <w:t>Where is the smallest number in a binary search tree?  How wou</w:t>
-      </w:r>
-      <w:r>
-        <w:rPr>
-          <w:b/>
-        </w:rPr>
-        <w:t xml:space="preserve">ld you find it? </w:t>
-      </w:r>
+        <w:t xml:space="preserve">Where is the smallest number in a binary search tree?  How would you find it? </w:t>
+      </w:r>
+      <w:r>
+        <w:rPr>
+          <w:b/>
+        </w:rPr>
+        <w:br/>
+      </w:r>
+      <w:r>
+        <w:rPr>
+          <w:b/>
+        </w:rPr>
+        <w:br/>
+      </w:r>
+      <w:r>
+        <w:t>The furthest bottom-left node!</w:t>
+      </w:r>
+      <w:bookmarkStart w:id="0" w:name="_GoBack"/>
+      <w:bookmarkEnd w:id="0"/>
     </w:p>
     <w:p>
       <w:pPr>
@@ -879,23 +865,8 @@
         <w:rPr>
           <w:b/>
         </w:rPr>
-        <w:t xml:space="preserve">When I compare 2 </w:t>
-      </w:r>
-      <w:proofErr w:type="spellStart"/>
-      <w:r>
-        <w:rPr>
-          <w:b/>
-        </w:rPr>
-        <w:t>big_numbers</w:t>
-      </w:r>
-      <w:proofErr w:type="spellEnd"/>
-      <w:r>
-        <w:rPr>
-          <w:b/>
-        </w:rPr>
-        <w:t xml:space="preserve">, which digits should I compare first and why? </w:t>
-      </w:r>
-      <w:bookmarkEnd w:id="0"/>
+        <w:t xml:space="preserve">When I compare 2 big_numbers, which digits should I compare first and why? </w:t>
+      </w:r>
     </w:p>
     <w:sectPr>
       <w:pgSz w:w="12240" w:h="15840"/>

</xml_diff>